<commit_message>
updated for Fionacci series
</commit_message>
<xml_diff>
--- a/interview_preparation/java/java-8-features.docx
+++ b/interview_preparation/java/java-8-features.docx
@@ -2,6 +2,73 @@
 <file path=word/document.xml><?xml version="1.0" encoding="utf-8"?>
 <w:document xmlns:wpc="http://schemas.microsoft.com/office/word/2010/wordprocessingCanvas" xmlns:cx="http://schemas.microsoft.com/office/drawing/2014/chartex" xmlns:cx1="http://schemas.microsoft.com/office/drawing/2015/9/8/chartex" xmlns:cx2="http://schemas.microsoft.com/office/drawing/2015/10/21/chartex" xmlns:cx3="http://schemas.microsoft.com/office/drawing/2016/5/9/chartex" xmlns:cx4="http://schemas.microsoft.com/office/drawing/2016/5/10/chartex" xmlns:cx5="http://schemas.microsoft.com/office/drawing/2016/5/11/chartex" xmlns:cx6="http://schemas.microsoft.com/office/drawing/2016/5/12/chartex" xmlns:cx7="http://schemas.microsoft.com/office/drawing/2016/5/13/chartex" xmlns:cx8="http://schemas.microsoft.com/office/drawing/2016/5/14/chartex" xmlns:mc="http://schemas.openxmlformats.org/markup-compatibility/2006" xmlns:aink="http://schemas.microsoft.com/office/drawing/2016/ink" xmlns:am3d="http://schemas.microsoft.com/office/drawing/2017/model3d" xmlns:o="urn:schemas-microsoft-com:office:office" xmlns:r="http://schemas.openxmlformats.org/officeDocument/2006/relationships" xmlns:m="http://schemas.openxmlformats.org/officeDocument/2006/math" xmlns:v="urn:schemas-microsoft-com:vml" xmlns:wp14="http://schemas.microsoft.com/office/word/2010/wordprocessingDrawing" xmlns:wp="http://schemas.openxmlformats.org/drawingml/2006/wordprocessingDrawing" xmlns:w10="urn:schemas-microsoft-com:office:word" xmlns:w="http://schemas.openxmlformats.org/wordprocessingml/2006/main" xmlns:w14="http://schemas.microsoft.com/office/word/2010/wordml" xmlns:w15="http://schemas.microsoft.com/office/word/2012/wordml" xmlns:w16cex="http://schemas.microsoft.com/office/word/2018/wordml/cex" xmlns:w16cid="http://schemas.microsoft.com/office/word/2016/wordml/cid" xmlns:w16="http://schemas.microsoft.com/office/word/2018/wordml" xmlns:w16sdtdh="http://schemas.microsoft.com/office/word/2020/wordml/sdtdatahash" xmlns:w16se="http://schemas.microsoft.com/office/word/2015/wordml/symex" xmlns:wpg="http://schemas.microsoft.com/office/word/2010/wordprocessingGroup" xmlns:wpi="http://schemas.microsoft.com/office/word/2010/wordprocessingInk" xmlns:wne="http://schemas.microsoft.com/office/word/2006/wordml" xmlns:wps="http://schemas.microsoft.com/office/word/2010/wordprocessingShape" mc:Ignorable="w14 w15 w16se w16cid w16 w16cex w16sdtdh wp14">
   <w:body>
+    <w:p>
+      <w:pPr>
+        <w:rPr>
+          <w:lang w:val="en-US"/>
+        </w:rPr>
+      </w:pPr>
+      <w:r>
+        <w:rPr>
+          <w:noProof/>
+        </w:rPr>
+        <w:drawing>
+          <wp:inline distT="0" distB="0" distL="0" distR="0" wp14:anchorId="7C527C21" wp14:editId="6C335219">
+            <wp:extent cx="5731510" cy="3468370"/>
+            <wp:effectExtent l="0" t="0" r="0" b="0"/>
+            <wp:docPr id="1" name="Picture 1" descr="Diagram&#10;&#10;Description automatically generated"/>
+            <wp:cNvGraphicFramePr>
+              <a:graphicFrameLocks xmlns:a="http://schemas.openxmlformats.org/drawingml/2006/main" noChangeAspect="1"/>
+            </wp:cNvGraphicFramePr>
+            <a:graphic xmlns:a="http://schemas.openxmlformats.org/drawingml/2006/main">
+              <a:graphicData uri="http://schemas.openxmlformats.org/drawingml/2006/picture">
+                <pic:pic xmlns:pic="http://schemas.openxmlformats.org/drawingml/2006/picture">
+                  <pic:nvPicPr>
+                    <pic:cNvPr id="1" name="Picture 1" descr="Diagram&#10;&#10;Description automatically generated"/>
+                    <pic:cNvPicPr>
+                      <a:picLocks noChangeAspect="1" noChangeArrowheads="1"/>
+                    </pic:cNvPicPr>
+                  </pic:nvPicPr>
+                  <pic:blipFill>
+                    <a:blip r:embed="rId5">
+                      <a:extLst>
+                        <a:ext uri="{28A0092B-C50C-407E-A947-70E740481C1C}">
+                          <a14:useLocalDpi xmlns:a14="http://schemas.microsoft.com/office/drawing/2010/main" val="0"/>
+                        </a:ext>
+                      </a:extLst>
+                    </a:blip>
+                    <a:srcRect/>
+                    <a:stretch>
+                      <a:fillRect/>
+                    </a:stretch>
+                  </pic:blipFill>
+                  <pic:spPr bwMode="auto">
+                    <a:xfrm>
+                      <a:off x="0" y="0"/>
+                      <a:ext cx="5731510" cy="3468370"/>
+                    </a:xfrm>
+                    <a:prstGeom prst="rect">
+                      <a:avLst/>
+                    </a:prstGeom>
+                    <a:noFill/>
+                    <a:ln>
+                      <a:noFill/>
+                    </a:ln>
+                  </pic:spPr>
+                </pic:pic>
+              </a:graphicData>
+            </a:graphic>
+          </wp:inline>
+        </w:drawing>
+      </w:r>
+    </w:p>
+    <w:p>
+      <w:pPr>
+        <w:rPr>
+          <w:lang w:val="en-US"/>
+        </w:rPr>
+      </w:pPr>
+    </w:p>
     <w:p>
       <w:pPr>
         <w:rPr>

</xml_diff>

<commit_message>
updated front end notes
</commit_message>
<xml_diff>
--- a/interview_preparation/java/java-8-features.docx
+++ b/interview_preparation/java/java-8-features.docx
@@ -611,6 +611,281 @@
         <w:t>functional interface.</w:t>
       </w:r>
     </w:p>
+    <w:p>
+      <w:pPr>
+        <w:rPr>
+          <w:rFonts w:cstheme="minorHAnsi"/>
+          <w:sz w:val="20"/>
+          <w:szCs w:val="20"/>
+          <w:lang w:val="en-US"/>
+        </w:rPr>
+      </w:pPr>
+    </w:p>
+    <w:p>
+      <w:pPr>
+        <w:pStyle w:val="ListParagraph"/>
+        <w:numPr>
+          <w:ilvl w:val="0"/>
+          <w:numId w:val="2"/>
+        </w:numPr>
+        <w:rPr>
+          <w:rFonts w:cstheme="minorHAnsi"/>
+          <w:sz w:val="20"/>
+          <w:szCs w:val="20"/>
+          <w:lang w:val="en-US"/>
+        </w:rPr>
+      </w:pPr>
+      <w:r>
+        <w:rPr>
+          <w:rFonts w:cstheme="minorHAnsi"/>
+          <w:sz w:val="20"/>
+          <w:szCs w:val="20"/>
+          <w:lang w:val="en-US"/>
+        </w:rPr>
+        <w:t>Given a list of numbers , return the sum of all numbers</w:t>
+      </w:r>
+    </w:p>
+    <w:p>
+      <w:pPr>
+        <w:pStyle w:val="ListParagraph"/>
+        <w:numPr>
+          <w:ilvl w:val="0"/>
+          <w:numId w:val="2"/>
+        </w:numPr>
+        <w:rPr>
+          <w:rFonts w:cstheme="minorHAnsi"/>
+          <w:sz w:val="20"/>
+          <w:szCs w:val="20"/>
+          <w:lang w:val="en-US"/>
+        </w:rPr>
+      </w:pPr>
+      <w:r>
+        <w:rPr>
+          <w:rFonts w:cstheme="minorHAnsi"/>
+          <w:sz w:val="20"/>
+          <w:szCs w:val="20"/>
+          <w:lang w:val="en-US"/>
+        </w:rPr>
+        <w:t>Given a list of numbers , return the average of all numbers</w:t>
+      </w:r>
+    </w:p>
+    <w:p>
+      <w:pPr>
+        <w:pStyle w:val="ListParagraph"/>
+        <w:numPr>
+          <w:ilvl w:val="0"/>
+          <w:numId w:val="2"/>
+        </w:numPr>
+        <w:rPr>
+          <w:rFonts w:cstheme="minorHAnsi"/>
+          <w:sz w:val="20"/>
+          <w:szCs w:val="20"/>
+          <w:lang w:val="en-US"/>
+        </w:rPr>
+      </w:pPr>
+      <w:r>
+        <w:rPr>
+          <w:rFonts w:cstheme="minorHAnsi"/>
+          <w:sz w:val="20"/>
+          <w:szCs w:val="20"/>
+          <w:lang w:val="en-US"/>
+        </w:rPr>
+        <w:t>Given the list of numbers , square them and filter the numbers  which is greater than 100 and find the average of them</w:t>
+      </w:r>
+    </w:p>
+    <w:p>
+      <w:pPr>
+        <w:pStyle w:val="ListParagraph"/>
+        <w:numPr>
+          <w:ilvl w:val="0"/>
+          <w:numId w:val="2"/>
+        </w:numPr>
+        <w:rPr>
+          <w:rFonts w:cstheme="minorHAnsi"/>
+          <w:sz w:val="20"/>
+          <w:szCs w:val="20"/>
+          <w:lang w:val="en-US"/>
+        </w:rPr>
+      </w:pPr>
+      <w:r>
+        <w:rPr>
+          <w:rFonts w:cstheme="minorHAnsi"/>
+          <w:sz w:val="20"/>
+          <w:szCs w:val="20"/>
+          <w:lang w:val="en-US"/>
+        </w:rPr>
+        <w:t>Given the list of numbers , return the even and odd numbers seperaely.</w:t>
+      </w:r>
+    </w:p>
+    <w:p>
+      <w:pPr>
+        <w:pStyle w:val="ListParagraph"/>
+        <w:numPr>
+          <w:ilvl w:val="0"/>
+          <w:numId w:val="2"/>
+        </w:numPr>
+        <w:rPr>
+          <w:rFonts w:cstheme="minorHAnsi"/>
+          <w:sz w:val="20"/>
+          <w:szCs w:val="20"/>
+          <w:lang w:val="en-US"/>
+        </w:rPr>
+      </w:pPr>
+      <w:r>
+        <w:rPr>
+          <w:rFonts w:cstheme="minorHAnsi"/>
+          <w:sz w:val="20"/>
+          <w:szCs w:val="20"/>
+          <w:lang w:val="en-US"/>
+        </w:rPr>
+        <w:t>Find all numbers starting with 2</w:t>
+      </w:r>
+    </w:p>
+    <w:p>
+      <w:pPr>
+        <w:pStyle w:val="ListParagraph"/>
+        <w:numPr>
+          <w:ilvl w:val="0"/>
+          <w:numId w:val="2"/>
+        </w:numPr>
+        <w:rPr>
+          <w:rFonts w:cstheme="minorHAnsi"/>
+          <w:sz w:val="20"/>
+          <w:szCs w:val="20"/>
+          <w:lang w:val="en-US"/>
+        </w:rPr>
+      </w:pPr>
+      <w:r>
+        <w:rPr>
+          <w:rFonts w:cstheme="minorHAnsi"/>
+          <w:sz w:val="20"/>
+          <w:szCs w:val="20"/>
+          <w:lang w:val="en-US"/>
+        </w:rPr>
+        <w:t>Print duplicate numbers.</w:t>
+      </w:r>
+    </w:p>
+    <w:p>
+      <w:pPr>
+        <w:pStyle w:val="ListParagraph"/>
+        <w:numPr>
+          <w:ilvl w:val="0"/>
+          <w:numId w:val="2"/>
+        </w:numPr>
+        <w:rPr>
+          <w:rFonts w:cstheme="minorHAnsi"/>
+          <w:sz w:val="20"/>
+          <w:szCs w:val="20"/>
+          <w:lang w:val="en-US"/>
+        </w:rPr>
+      </w:pPr>
+      <w:r>
+        <w:rPr>
+          <w:rFonts w:cstheme="minorHAnsi"/>
+          <w:sz w:val="20"/>
+          <w:szCs w:val="20"/>
+          <w:lang w:val="en-US"/>
+        </w:rPr>
+        <w:t>Print maximum and minimum numbers</w:t>
+      </w:r>
+    </w:p>
+    <w:p>
+      <w:pPr>
+        <w:pStyle w:val="ListParagraph"/>
+        <w:numPr>
+          <w:ilvl w:val="0"/>
+          <w:numId w:val="2"/>
+        </w:numPr>
+        <w:rPr>
+          <w:rFonts w:cstheme="minorHAnsi"/>
+          <w:sz w:val="20"/>
+          <w:szCs w:val="20"/>
+          <w:lang w:val="en-US"/>
+        </w:rPr>
+      </w:pPr>
+      <w:r>
+        <w:rPr>
+          <w:rFonts w:cstheme="minorHAnsi"/>
+          <w:sz w:val="20"/>
+          <w:szCs w:val="20"/>
+          <w:lang w:val="en-US"/>
+        </w:rPr>
+        <w:lastRenderedPageBreak/>
+        <w:t>Sort them in ASC and DESC order and print</w:t>
+      </w:r>
+    </w:p>
+    <w:p>
+      <w:pPr>
+        <w:pStyle w:val="ListParagraph"/>
+        <w:numPr>
+          <w:ilvl w:val="0"/>
+          <w:numId w:val="2"/>
+        </w:numPr>
+        <w:rPr>
+          <w:rFonts w:cstheme="minorHAnsi"/>
+          <w:sz w:val="20"/>
+          <w:szCs w:val="20"/>
+          <w:lang w:val="en-US"/>
+        </w:rPr>
+      </w:pPr>
+      <w:r>
+        <w:rPr>
+          <w:rFonts w:cstheme="minorHAnsi"/>
+          <w:sz w:val="20"/>
+          <w:szCs w:val="20"/>
+          <w:lang w:val="en-US"/>
+        </w:rPr>
+        <w:t>Return the first 5 element and sum of them</w:t>
+      </w:r>
+    </w:p>
+    <w:p>
+      <w:pPr>
+        <w:pStyle w:val="ListParagraph"/>
+        <w:numPr>
+          <w:ilvl w:val="0"/>
+          <w:numId w:val="2"/>
+        </w:numPr>
+        <w:rPr>
+          <w:rFonts w:cstheme="minorHAnsi"/>
+          <w:sz w:val="20"/>
+          <w:szCs w:val="20"/>
+          <w:lang w:val="en-US"/>
+        </w:rPr>
+      </w:pPr>
+      <w:r>
+        <w:rPr>
+          <w:rFonts w:cstheme="minorHAnsi"/>
+          <w:sz w:val="20"/>
+          <w:szCs w:val="20"/>
+          <w:lang w:val="en-US"/>
+        </w:rPr>
+        <w:t>Skip the first 5 nunbers  and return the sum of remaining numbers</w:t>
+      </w:r>
+    </w:p>
+    <w:p>
+      <w:pPr>
+        <w:pStyle w:val="ListParagraph"/>
+        <w:numPr>
+          <w:ilvl w:val="0"/>
+          <w:numId w:val="2"/>
+        </w:numPr>
+        <w:rPr>
+          <w:rFonts w:cstheme="minorHAnsi"/>
+          <w:sz w:val="20"/>
+          <w:szCs w:val="20"/>
+          <w:lang w:val="en-US"/>
+        </w:rPr>
+      </w:pPr>
+      <w:r>
+        <w:rPr>
+          <w:rFonts w:cstheme="minorHAnsi"/>
+          <w:sz w:val="20"/>
+          <w:szCs w:val="20"/>
+          <w:lang w:val="en-US"/>
+        </w:rPr>
+        <w:t>Return the cube of each number</w:t>
+      </w:r>
+    </w:p>
     <w:sectPr>
       <w:pgSz w:w="11906" w:h="16838"/>
       <w:pgMar w:top="1440" w:right="1440" w:bottom="1440" w:left="1440" w:header="708" w:footer="708" w:gutter="0"/>
@@ -624,6 +899,95 @@
 <file path=word/numbering.xml><?xml version="1.0" encoding="utf-8"?>
 <w:numbering xmlns:wpc="http://schemas.microsoft.com/office/word/2010/wordprocessingCanvas" xmlns:cx="http://schemas.microsoft.com/office/drawing/2014/chartex" xmlns:cx1="http://schemas.microsoft.com/office/drawing/2015/9/8/chartex" xmlns:cx2="http://schemas.microsoft.com/office/drawing/2015/10/21/chartex" xmlns:cx3="http://schemas.microsoft.com/office/drawing/2016/5/9/chartex" xmlns:cx4="http://schemas.microsoft.com/office/drawing/2016/5/10/chartex" xmlns:cx5="http://schemas.microsoft.com/office/drawing/2016/5/11/chartex" xmlns:cx6="http://schemas.microsoft.com/office/drawing/2016/5/12/chartex" xmlns:cx7="http://schemas.microsoft.com/office/drawing/2016/5/13/chartex" xmlns:cx8="http://schemas.microsoft.com/office/drawing/2016/5/14/chartex" xmlns:mc="http://schemas.openxmlformats.org/markup-compatibility/2006" xmlns:aink="http://schemas.microsoft.com/office/drawing/2016/ink" xmlns:am3d="http://schemas.microsoft.com/office/drawing/2017/model3d" xmlns:o="urn:schemas-microsoft-com:office:office" xmlns:r="http://schemas.openxmlformats.org/officeDocument/2006/relationships" xmlns:m="http://schemas.openxmlformats.org/officeDocument/2006/math" xmlns:v="urn:schemas-microsoft-com:vml" xmlns:wp14="http://schemas.microsoft.com/office/word/2010/wordprocessingDrawing" xmlns:wp="http://schemas.openxmlformats.org/drawingml/2006/wordprocessingDrawing" xmlns:w10="urn:schemas-microsoft-com:office:word" xmlns:w="http://schemas.openxmlformats.org/wordprocessingml/2006/main" xmlns:w14="http://schemas.microsoft.com/office/word/2010/wordml" xmlns:w15="http://schemas.microsoft.com/office/word/2012/wordml" xmlns:w16cex="http://schemas.microsoft.com/office/word/2018/wordml/cex" xmlns:w16cid="http://schemas.microsoft.com/office/word/2016/wordml/cid" xmlns:w16="http://schemas.microsoft.com/office/word/2018/wordml" xmlns:w16sdtdh="http://schemas.microsoft.com/office/word/2020/wordml/sdtdatahash" xmlns:w16se="http://schemas.microsoft.com/office/word/2015/wordml/symex" xmlns:wpg="http://schemas.microsoft.com/office/word/2010/wordprocessingGroup" xmlns:wpi="http://schemas.microsoft.com/office/word/2010/wordprocessingInk" xmlns:wne="http://schemas.microsoft.com/office/word/2006/wordml" xmlns:wps="http://schemas.microsoft.com/office/word/2010/wordprocessingShape" mc:Ignorable="w14 w15 w16se w16cid w16 w16cex w16sdtdh wp14">
   <w:abstractNum w:abstractNumId="0" w15:restartNumberingAfterBreak="0">
+    <w:nsid w:val="0C887489"/>
+    <w:multiLevelType w:val="hybridMultilevel"/>
+    <w:tmpl w:val="43F6BAA2"/>
+    <w:lvl w:ilvl="0" w:tplc="EC12EFA6">
+      <w:start w:val="1"/>
+      <w:numFmt w:val="decimal"/>
+      <w:lvlText w:val="%1."/>
+      <w:lvlJc w:val="left"/>
+      <w:pPr>
+        <w:ind w:left="720" w:hanging="360"/>
+      </w:pPr>
+      <w:rPr>
+        <w:rFonts w:hint="default"/>
+      </w:rPr>
+    </w:lvl>
+    <w:lvl w:ilvl="1" w:tplc="40090019" w:tentative="1">
+      <w:start w:val="1"/>
+      <w:numFmt w:val="lowerLetter"/>
+      <w:lvlText w:val="%2."/>
+      <w:lvlJc w:val="left"/>
+      <w:pPr>
+        <w:ind w:left="1440" w:hanging="360"/>
+      </w:pPr>
+    </w:lvl>
+    <w:lvl w:ilvl="2" w:tplc="4009001B" w:tentative="1">
+      <w:start w:val="1"/>
+      <w:numFmt w:val="lowerRoman"/>
+      <w:lvlText w:val="%3."/>
+      <w:lvlJc w:val="right"/>
+      <w:pPr>
+        <w:ind w:left="2160" w:hanging="180"/>
+      </w:pPr>
+    </w:lvl>
+    <w:lvl w:ilvl="3" w:tplc="4009000F" w:tentative="1">
+      <w:start w:val="1"/>
+      <w:numFmt w:val="decimal"/>
+      <w:lvlText w:val="%4."/>
+      <w:lvlJc w:val="left"/>
+      <w:pPr>
+        <w:ind w:left="2880" w:hanging="360"/>
+      </w:pPr>
+    </w:lvl>
+    <w:lvl w:ilvl="4" w:tplc="40090019" w:tentative="1">
+      <w:start w:val="1"/>
+      <w:numFmt w:val="lowerLetter"/>
+      <w:lvlText w:val="%5."/>
+      <w:lvlJc w:val="left"/>
+      <w:pPr>
+        <w:ind w:left="3600" w:hanging="360"/>
+      </w:pPr>
+    </w:lvl>
+    <w:lvl w:ilvl="5" w:tplc="4009001B" w:tentative="1">
+      <w:start w:val="1"/>
+      <w:numFmt w:val="lowerRoman"/>
+      <w:lvlText w:val="%6."/>
+      <w:lvlJc w:val="right"/>
+      <w:pPr>
+        <w:ind w:left="4320" w:hanging="180"/>
+      </w:pPr>
+    </w:lvl>
+    <w:lvl w:ilvl="6" w:tplc="4009000F" w:tentative="1">
+      <w:start w:val="1"/>
+      <w:numFmt w:val="decimal"/>
+      <w:lvlText w:val="%7."/>
+      <w:lvlJc w:val="left"/>
+      <w:pPr>
+        <w:ind w:left="5040" w:hanging="360"/>
+      </w:pPr>
+    </w:lvl>
+    <w:lvl w:ilvl="7" w:tplc="40090019" w:tentative="1">
+      <w:start w:val="1"/>
+      <w:numFmt w:val="lowerLetter"/>
+      <w:lvlText w:val="%8."/>
+      <w:lvlJc w:val="left"/>
+      <w:pPr>
+        <w:ind w:left="5760" w:hanging="360"/>
+      </w:pPr>
+    </w:lvl>
+    <w:lvl w:ilvl="8" w:tplc="4009001B" w:tentative="1">
+      <w:start w:val="1"/>
+      <w:numFmt w:val="lowerRoman"/>
+      <w:lvlText w:val="%9."/>
+      <w:lvlJc w:val="right"/>
+      <w:pPr>
+        <w:ind w:left="6480" w:hanging="180"/>
+      </w:pPr>
+    </w:lvl>
+  </w:abstractNum>
+  <w:abstractNum w:abstractNumId="1" w15:restartNumberingAfterBreak="0">
     <w:nsid w:val="2CF62326"/>
     <w:multiLevelType w:val="hybridMultilevel"/>
     <w:tmpl w:val="25F20BA4"/>
@@ -737,7 +1101,10 @@
       </w:rPr>
     </w:lvl>
   </w:abstractNum>
-  <w:num w:numId="1">
+  <w:num w:numId="1" w16cid:durableId="332411932">
+    <w:abstractNumId w:val="1"/>
+  </w:num>
+  <w:num w:numId="2" w16cid:durableId="1590581536">
     <w:abstractNumId w:val="0"/>
   </w:num>
 </w:numbering>

</xml_diff>